<commit_message>
Added things to document
</commit_message>
<xml_diff>
--- a/ReactTraining.docx
+++ b/ReactTraining.docx
@@ -80,60 +80,24 @@
           <w:sz w:val="28"/>
           <w:szCs w:val="28"/>
         </w:rPr>
-        <w:t>git log --</w:t>
-      </w:r>
-      <w:proofErr w:type="spellStart"/>
-      <w:r>
-        <w:rPr>
-          <w:rFonts w:asciiTheme="minorHAnsi" w:hAnsiTheme="minorHAnsi" w:cstheme="minorHAnsi"/>
-          <w:sz w:val="28"/>
-          <w:szCs w:val="28"/>
-        </w:rPr>
-        <w:t>oneline</w:t>
-      </w:r>
-      <w:proofErr w:type="spellEnd"/>
-      <w:r>
-        <w:rPr>
-          <w:rFonts w:asciiTheme="minorHAnsi" w:hAnsiTheme="minorHAnsi" w:cstheme="minorHAnsi"/>
-          <w:sz w:val="28"/>
-          <w:szCs w:val="28"/>
-        </w:rPr>
-        <w:t xml:space="preserve">  </w:t>
-      </w:r>
-    </w:p>
-    <w:p>
-      <w:pPr>
-        <w:rPr>
-          <w:rFonts w:asciiTheme="minorHAnsi" w:hAnsiTheme="minorHAnsi" w:cstheme="minorHAnsi"/>
-          <w:sz w:val="28"/>
-          <w:szCs w:val="28"/>
-        </w:rPr>
-      </w:pPr>
-      <w:r>
-        <w:rPr>
-          <w:rFonts w:asciiTheme="minorHAnsi" w:hAnsiTheme="minorHAnsi" w:cstheme="minorHAnsi"/>
-          <w:sz w:val="28"/>
-          <w:szCs w:val="28"/>
-        </w:rPr>
-        <w:t>git checkout &lt;</w:t>
-      </w:r>
-      <w:proofErr w:type="spellStart"/>
-      <w:r>
-        <w:rPr>
-          <w:rFonts w:asciiTheme="minorHAnsi" w:hAnsiTheme="minorHAnsi" w:cstheme="minorHAnsi"/>
-          <w:sz w:val="28"/>
-          <w:szCs w:val="28"/>
-        </w:rPr>
-        <w:t>GitId</w:t>
-      </w:r>
-      <w:proofErr w:type="spellEnd"/>
-      <w:r>
-        <w:rPr>
-          <w:rFonts w:asciiTheme="minorHAnsi" w:hAnsiTheme="minorHAnsi" w:cstheme="minorHAnsi"/>
-          <w:sz w:val="28"/>
-          <w:szCs w:val="28"/>
-        </w:rPr>
-        <w:t>&gt;</w:t>
+        <w:t xml:space="preserve">git log --oneline  </w:t>
+      </w:r>
+    </w:p>
+    <w:p>
+      <w:pPr>
+        <w:rPr>
+          <w:rFonts w:asciiTheme="minorHAnsi" w:hAnsiTheme="minorHAnsi" w:cstheme="minorHAnsi"/>
+          <w:sz w:val="28"/>
+          <w:szCs w:val="28"/>
+        </w:rPr>
+      </w:pPr>
+      <w:r>
+        <w:rPr>
+          <w:rFonts w:asciiTheme="minorHAnsi" w:hAnsiTheme="minorHAnsi" w:cstheme="minorHAnsi"/>
+          <w:sz w:val="28"/>
+          <w:szCs w:val="28"/>
+        </w:rPr>
+        <w:t>git checkout &lt;GitId&gt;</w:t>
       </w:r>
     </w:p>
     <w:p>
@@ -214,105 +178,47 @@
           <w:szCs w:val="28"/>
         </w:rPr>
       </w:pPr>
-      <w:proofErr w:type="spellStart"/>
-      <w:r>
-        <w:rPr>
-          <w:rFonts w:asciiTheme="minorHAnsi" w:hAnsiTheme="minorHAnsi" w:cstheme="minorHAnsi"/>
-          <w:sz w:val="28"/>
-          <w:szCs w:val="28"/>
-        </w:rPr>
-        <w:t>npm</w:t>
-      </w:r>
-      <w:proofErr w:type="spellEnd"/>
-      <w:r>
-        <w:rPr>
-          <w:rFonts w:asciiTheme="minorHAnsi" w:hAnsiTheme="minorHAnsi" w:cstheme="minorHAnsi"/>
-          <w:sz w:val="28"/>
-          <w:szCs w:val="28"/>
-        </w:rPr>
-        <w:t xml:space="preserve"> install -g </w:t>
-      </w:r>
-      <w:proofErr w:type="spellStart"/>
-      <w:r>
-        <w:rPr>
-          <w:rFonts w:asciiTheme="minorHAnsi" w:hAnsiTheme="minorHAnsi" w:cstheme="minorHAnsi"/>
-          <w:sz w:val="28"/>
-          <w:szCs w:val="28"/>
-        </w:rPr>
-        <w:t>npm</w:t>
-      </w:r>
-      <w:proofErr w:type="spellEnd"/>
-    </w:p>
-    <w:p>
-      <w:pPr>
-        <w:rPr>
-          <w:rFonts w:asciiTheme="minorHAnsi" w:hAnsiTheme="minorHAnsi" w:cstheme="minorHAnsi"/>
-          <w:sz w:val="28"/>
-          <w:szCs w:val="28"/>
-        </w:rPr>
-      </w:pPr>
-      <w:proofErr w:type="spellStart"/>
-      <w:r>
-        <w:rPr>
-          <w:rFonts w:asciiTheme="minorHAnsi" w:hAnsiTheme="minorHAnsi" w:cstheme="minorHAnsi"/>
-          <w:sz w:val="28"/>
-          <w:szCs w:val="28"/>
-        </w:rPr>
-        <w:t>npx</w:t>
-      </w:r>
-      <w:proofErr w:type="spellEnd"/>
-      <w:r>
-        <w:rPr>
-          <w:rFonts w:asciiTheme="minorHAnsi" w:hAnsiTheme="minorHAnsi" w:cstheme="minorHAnsi"/>
-          <w:sz w:val="28"/>
-          <w:szCs w:val="28"/>
-        </w:rPr>
-        <w:t xml:space="preserve"> create-react-app sample --template typescript</w:t>
-      </w:r>
-    </w:p>
-    <w:p>
-      <w:pPr>
-        <w:rPr>
-          <w:rFonts w:asciiTheme="minorHAnsi" w:hAnsiTheme="minorHAnsi" w:cstheme="minorHAnsi"/>
-          <w:sz w:val="28"/>
-          <w:szCs w:val="28"/>
-        </w:rPr>
-      </w:pPr>
-      <w:proofErr w:type="spellStart"/>
-      <w:r>
-        <w:rPr>
-          <w:rFonts w:asciiTheme="minorHAnsi" w:hAnsiTheme="minorHAnsi" w:cstheme="minorHAnsi"/>
-          <w:sz w:val="28"/>
-          <w:szCs w:val="28"/>
-        </w:rPr>
-        <w:t>npm</w:t>
-      </w:r>
-      <w:proofErr w:type="spellEnd"/>
-      <w:r>
-        <w:rPr>
-          <w:rFonts w:asciiTheme="minorHAnsi" w:hAnsiTheme="minorHAnsi" w:cstheme="minorHAnsi"/>
-          <w:sz w:val="28"/>
-          <w:szCs w:val="28"/>
-        </w:rPr>
-        <w:t xml:space="preserve"> install react-router-</w:t>
-      </w:r>
-      <w:proofErr w:type="spellStart"/>
-      <w:r>
-        <w:rPr>
-          <w:rFonts w:asciiTheme="minorHAnsi" w:hAnsiTheme="minorHAnsi" w:cstheme="minorHAnsi"/>
-          <w:sz w:val="28"/>
-          <w:szCs w:val="28"/>
-        </w:rPr>
-        <w:t>dom</w:t>
-      </w:r>
-      <w:proofErr w:type="spellEnd"/>
-      <w:r>
-        <w:rPr>
-          <w:rFonts w:asciiTheme="minorHAnsi" w:hAnsiTheme="minorHAnsi" w:cstheme="minorHAnsi"/>
-          <w:sz w:val="28"/>
-          <w:szCs w:val="28"/>
-        </w:rPr>
-        <w:t xml:space="preserve"> @types/react-router-dom</w:t>
+      <w:r>
+        <w:rPr>
+          <w:rFonts w:asciiTheme="minorHAnsi" w:hAnsiTheme="minorHAnsi" w:cstheme="minorHAnsi"/>
+          <w:sz w:val="28"/>
+          <w:szCs w:val="28"/>
+        </w:rPr>
+        <w:t>npm install -g npm</w:t>
+      </w:r>
+    </w:p>
+    <w:p>
+      <w:pPr>
+        <w:rPr>
+          <w:rFonts w:asciiTheme="minorHAnsi" w:hAnsiTheme="minorHAnsi" w:cstheme="minorHAnsi"/>
+          <w:sz w:val="28"/>
+          <w:szCs w:val="28"/>
+        </w:rPr>
+      </w:pPr>
+      <w:r>
+        <w:rPr>
+          <w:rFonts w:asciiTheme="minorHAnsi" w:hAnsiTheme="minorHAnsi" w:cstheme="minorHAnsi"/>
+          <w:sz w:val="28"/>
+          <w:szCs w:val="28"/>
+        </w:rPr>
+        <w:t>npx create-react-app sample --template typescript</w:t>
+      </w:r>
+    </w:p>
+    <w:p>
+      <w:pPr>
+        <w:rPr>
+          <w:rFonts w:asciiTheme="minorHAnsi" w:hAnsiTheme="minorHAnsi" w:cstheme="minorHAnsi"/>
+          <w:sz w:val="28"/>
+          <w:szCs w:val="28"/>
+        </w:rPr>
+      </w:pPr>
+      <w:r>
+        <w:rPr>
+          <w:rFonts w:asciiTheme="minorHAnsi" w:hAnsiTheme="minorHAnsi" w:cstheme="minorHAnsi"/>
+          <w:sz w:val="28"/>
+          <w:szCs w:val="28"/>
+        </w:rPr>
+        <w:t>npm install react-router-dom @types/react-router-dom</w:t>
       </w:r>
     </w:p>
     <w:p>
@@ -448,16 +354,227 @@
           <w:szCs w:val="28"/>
         </w:rPr>
       </w:pPr>
-      <w:proofErr w:type="spellStart"/>
-      <w:r>
-        <w:rPr>
-          <w:rFonts w:asciiTheme="minorHAnsi" w:hAnsiTheme="minorHAnsi" w:cstheme="minorHAnsi"/>
-          <w:sz w:val="28"/>
-          <w:szCs w:val="28"/>
-        </w:rPr>
-        <w:t>useState</w:t>
-      </w:r>
-      <w:proofErr w:type="spellEnd"/>
+      <w:r>
+        <w:rPr>
+          <w:rFonts w:asciiTheme="minorHAnsi" w:hAnsiTheme="minorHAnsi" w:cstheme="minorHAnsi"/>
+          <w:sz w:val="28"/>
+          <w:szCs w:val="28"/>
+        </w:rPr>
+        <w:t xml:space="preserve">useState </w:t>
+      </w:r>
+    </w:p>
+    <w:p>
+      <w:pPr>
+        <w:rPr>
+          <w:rFonts w:asciiTheme="minorHAnsi" w:hAnsiTheme="minorHAnsi" w:cstheme="minorHAnsi"/>
+          <w:sz w:val="28"/>
+          <w:szCs w:val="28"/>
+        </w:rPr>
+      </w:pPr>
+      <w:r>
+        <w:rPr>
+          <w:rFonts w:asciiTheme="minorHAnsi" w:hAnsiTheme="minorHAnsi" w:cstheme="minorHAnsi"/>
+          <w:sz w:val="28"/>
+          <w:szCs w:val="28"/>
+        </w:rPr>
+        <w:t>maintain the state information</w:t>
+      </w:r>
+    </w:p>
+    <w:p>
+      <w:pPr>
+        <w:rPr>
+          <w:rFonts w:asciiTheme="minorHAnsi" w:hAnsiTheme="minorHAnsi" w:cstheme="minorHAnsi"/>
+          <w:sz w:val="28"/>
+          <w:szCs w:val="28"/>
+        </w:rPr>
+      </w:pPr>
+      <w:r>
+        <w:rPr>
+          <w:rFonts w:asciiTheme="minorHAnsi" w:hAnsiTheme="minorHAnsi" w:cstheme="minorHAnsi"/>
+          <w:sz w:val="28"/>
+          <w:szCs w:val="28"/>
+        </w:rPr>
+        <w:t>Local variables don’t persist between renders</w:t>
+      </w:r>
+    </w:p>
+    <w:p>
+      <w:pPr>
+        <w:rPr>
+          <w:rFonts w:asciiTheme="minorHAnsi" w:hAnsiTheme="minorHAnsi" w:cstheme="minorHAnsi"/>
+          <w:sz w:val="28"/>
+          <w:szCs w:val="28"/>
+        </w:rPr>
+      </w:pPr>
+      <w:r>
+        <w:rPr>
+          <w:rFonts w:asciiTheme="minorHAnsi" w:hAnsiTheme="minorHAnsi" w:cstheme="minorHAnsi"/>
+          <w:sz w:val="28"/>
+          <w:szCs w:val="28"/>
+        </w:rPr>
+        <w:t>React don’t trigger automatic rendering when data changes for local variable</w:t>
+      </w:r>
+    </w:p>
+    <w:p>
+      <w:pPr>
+        <w:pStyle w:val="Heading1"/>
+        <w:rPr>
+          <w:rFonts w:asciiTheme="minorHAnsi" w:hAnsiTheme="minorHAnsi" w:cstheme="minorHAnsi"/>
+          <w:sz w:val="28"/>
+          <w:szCs w:val="28"/>
+        </w:rPr>
+      </w:pPr>
+      <w:r>
+        <w:rPr>
+          <w:rFonts w:asciiTheme="minorHAnsi" w:hAnsiTheme="minorHAnsi" w:cstheme="minorHAnsi"/>
+          <w:sz w:val="28"/>
+          <w:szCs w:val="28"/>
+        </w:rPr>
+        <w:t>useEffect</w:t>
+      </w:r>
+    </w:p>
+    <w:p>
+      <w:pPr>
+        <w:rPr>
+          <w:rFonts w:asciiTheme="minorHAnsi" w:hAnsiTheme="minorHAnsi" w:cstheme="minorHAnsi"/>
+          <w:sz w:val="28"/>
+          <w:szCs w:val="28"/>
+        </w:rPr>
+      </w:pPr>
+      <w:r>
+        <w:rPr>
+          <w:rFonts w:asciiTheme="minorHAnsi" w:hAnsiTheme="minorHAnsi" w:cstheme="minorHAnsi"/>
+          <w:sz w:val="28"/>
+          <w:szCs w:val="28"/>
+        </w:rPr>
+        <w:t>DOM rendering and after effect</w:t>
+      </w:r>
+    </w:p>
+    <w:p>
+      <w:pPr>
+        <w:rPr>
+          <w:rFonts w:asciiTheme="minorHAnsi" w:hAnsiTheme="minorHAnsi" w:cstheme="minorHAnsi"/>
+          <w:sz w:val="28"/>
+          <w:szCs w:val="28"/>
+        </w:rPr>
+      </w:pPr>
+      <w:r>
+        <w:rPr>
+          <w:rFonts w:asciiTheme="minorHAnsi" w:hAnsiTheme="minorHAnsi" w:cstheme="minorHAnsi"/>
+          <w:sz w:val="28"/>
+          <w:szCs w:val="28"/>
+        </w:rPr>
+        <w:t>Can be u</w:t>
+      </w:r>
+      <w:r>
+        <w:rPr>
+          <w:rFonts w:asciiTheme="minorHAnsi" w:hAnsiTheme="minorHAnsi" w:cstheme="minorHAnsi"/>
+          <w:sz w:val="28"/>
+          <w:szCs w:val="28"/>
+        </w:rPr>
+        <w:t>sed for fetching data</w:t>
+      </w:r>
+    </w:p>
+    <w:p>
+      <w:pPr>
+        <w:rPr>
+          <w:rFonts w:asciiTheme="minorHAnsi" w:hAnsiTheme="minorHAnsi" w:cstheme="minorHAnsi"/>
+          <w:sz w:val="28"/>
+          <w:szCs w:val="28"/>
+        </w:rPr>
+      </w:pPr>
+      <w:r>
+        <w:rPr>
+          <w:rFonts w:asciiTheme="minorHAnsi" w:hAnsiTheme="minorHAnsi" w:cstheme="minorHAnsi"/>
+          <w:sz w:val="28"/>
+          <w:szCs w:val="28"/>
+        </w:rPr>
+        <w:t>Will need the cleanup function as "return" in case it is used for some subscription or event hookup</w:t>
+      </w:r>
+      <w:r>
+        <w:rPr>
+          <w:rFonts w:asciiTheme="minorHAnsi" w:hAnsiTheme="minorHAnsi" w:cstheme="minorHAnsi"/>
+          <w:sz w:val="28"/>
+          <w:szCs w:val="28"/>
+        </w:rPr>
+        <w:t xml:space="preserve">. E.g. if you subscribe to </w:t>
+      </w:r>
+      <w:r>
+        <w:rPr>
+          <w:rFonts w:asciiTheme="minorHAnsi" w:hAnsiTheme="minorHAnsi" w:cstheme="minorHAnsi"/>
+          <w:sz w:val="28"/>
+          <w:szCs w:val="28"/>
+        </w:rPr>
+        <w:t>window.setTimeout, then you will need to do window.clearTimeout</w:t>
+      </w:r>
+    </w:p>
+    <w:p>
+      <w:pPr>
+        <w:rPr>
+          <w:rFonts w:asciiTheme="minorHAnsi" w:hAnsiTheme="minorHAnsi" w:cstheme="minorHAnsi"/>
+          <w:sz w:val="28"/>
+          <w:szCs w:val="28"/>
+        </w:rPr>
+      </w:pPr>
+      <w:r>
+        <w:rPr>
+          <w:rFonts w:asciiTheme="minorHAnsi" w:hAnsiTheme="minorHAnsi" w:cstheme="minorHAnsi"/>
+          <w:sz w:val="28"/>
+          <w:szCs w:val="28"/>
+        </w:rPr>
+        <w:t xml:space="preserve">The second parameter that has the dependency is very important. If that parameter is not supplied, it will be called only once. </w:t>
+      </w:r>
+    </w:p>
+    <w:p>
+      <w:pPr>
+        <w:rPr>
+          <w:rFonts w:asciiTheme="minorHAnsi" w:hAnsiTheme="minorHAnsi" w:cstheme="minorHAnsi"/>
+          <w:sz w:val="28"/>
+          <w:szCs w:val="28"/>
+        </w:rPr>
+      </w:pPr>
+      <w:r>
+        <w:rPr>
+          <w:rFonts w:asciiTheme="minorHAnsi" w:hAnsiTheme="minorHAnsi" w:cstheme="minorHAnsi"/>
+          <w:sz w:val="28"/>
+          <w:szCs w:val="28"/>
+        </w:rPr>
+        <w:t>This is client side only (so, will not work if the page is processed on server)</w:t>
+      </w:r>
+    </w:p>
+    <w:p>
+      <w:pPr>
+        <w:pStyle w:val="Heading1"/>
+        <w:rPr>
+          <w:rFonts w:asciiTheme="minorHAnsi" w:hAnsiTheme="minorHAnsi" w:cstheme="minorHAnsi"/>
+          <w:sz w:val="28"/>
+          <w:szCs w:val="28"/>
+        </w:rPr>
+      </w:pPr>
+      <w:r>
+        <w:rPr>
+          <w:rFonts w:asciiTheme="minorHAnsi" w:hAnsiTheme="minorHAnsi" w:cstheme="minorHAnsi"/>
+          <w:sz w:val="28"/>
+          <w:szCs w:val="28"/>
+        </w:rPr>
+        <w:t>useRef</w:t>
+      </w:r>
+    </w:p>
+    <w:p>
+      <w:pPr>
+        <w:rPr>
+          <w:rFonts w:asciiTheme="minorHAnsi" w:hAnsiTheme="minorHAnsi" w:cstheme="minorHAnsi"/>
+          <w:sz w:val="28"/>
+          <w:szCs w:val="28"/>
+        </w:rPr>
+      </w:pPr>
+      <w:r>
+        <w:rPr>
+          <w:rFonts w:asciiTheme="minorHAnsi" w:hAnsiTheme="minorHAnsi" w:cstheme="minorHAnsi"/>
+          <w:sz w:val="28"/>
+          <w:szCs w:val="28"/>
+        </w:rPr>
+        <w:t>Assign the reference from any DOM element</w:t>
+      </w:r>
       <w:r>
         <w:rPr>
           <w:rFonts w:asciiTheme="minorHAnsi" w:hAnsiTheme="minorHAnsi" w:cstheme="minorHAnsi"/>
@@ -481,41 +598,7 @@
           <w:sz w:val="28"/>
           <w:szCs w:val="28"/>
         </w:rPr>
-        <w:t>maintain the state information</w:t>
-      </w:r>
-    </w:p>
-    <w:p>
-      <w:pPr>
-        <w:rPr>
-          <w:rFonts w:asciiTheme="minorHAnsi" w:hAnsiTheme="minorHAnsi" w:cstheme="minorHAnsi"/>
-          <w:sz w:val="28"/>
-          <w:szCs w:val="28"/>
-        </w:rPr>
-      </w:pPr>
-      <w:r>
-        <w:rPr>
-          <w:rFonts w:asciiTheme="minorHAnsi" w:hAnsiTheme="minorHAnsi" w:cstheme="minorHAnsi"/>
-          <w:sz w:val="28"/>
-          <w:szCs w:val="28"/>
-        </w:rPr>
-        <w:t>Local variables don’t persist between renders</w:t>
-      </w:r>
-    </w:p>
-    <w:p>
-      <w:pPr>
-        <w:rPr>
-          <w:rFonts w:asciiTheme="minorHAnsi" w:hAnsiTheme="minorHAnsi" w:cstheme="minorHAnsi"/>
-          <w:sz w:val="28"/>
-          <w:szCs w:val="28"/>
-        </w:rPr>
-      </w:pPr>
-      <w:r>
-        <w:rPr>
-          <w:rFonts w:asciiTheme="minorHAnsi" w:hAnsiTheme="minorHAnsi" w:cstheme="minorHAnsi"/>
-          <w:sz w:val="28"/>
-          <w:szCs w:val="28"/>
-        </w:rPr>
-        <w:t>React don’t trigger automatic rendering when data changes for local variable</w:t>
+        <w:t>It allows direct access to an element in DOM</w:t>
       </w:r>
     </w:p>
     <w:p>
@@ -527,218 +610,6 @@
           <w:szCs w:val="28"/>
         </w:rPr>
       </w:pPr>
-      <w:proofErr w:type="spellStart"/>
-      <w:r>
-        <w:rPr>
-          <w:rFonts w:asciiTheme="minorHAnsi" w:hAnsiTheme="minorHAnsi" w:cstheme="minorHAnsi"/>
-          <w:sz w:val="28"/>
-          <w:szCs w:val="28"/>
-        </w:rPr>
-        <w:t>useEffect</w:t>
-      </w:r>
-      <w:proofErr w:type="spellEnd"/>
-    </w:p>
-    <w:p>
-      <w:pPr>
-        <w:rPr>
-          <w:rFonts w:asciiTheme="minorHAnsi" w:hAnsiTheme="minorHAnsi" w:cstheme="minorHAnsi"/>
-          <w:sz w:val="28"/>
-          <w:szCs w:val="28"/>
-        </w:rPr>
-      </w:pPr>
-      <w:r>
-        <w:rPr>
-          <w:rFonts w:asciiTheme="minorHAnsi" w:hAnsiTheme="minorHAnsi" w:cstheme="minorHAnsi"/>
-          <w:sz w:val="28"/>
-          <w:szCs w:val="28"/>
-        </w:rPr>
-        <w:t>DOM rendering and after effect</w:t>
-      </w:r>
-    </w:p>
-    <w:p>
-      <w:pPr>
-        <w:rPr>
-          <w:rFonts w:asciiTheme="minorHAnsi" w:hAnsiTheme="minorHAnsi" w:cstheme="minorHAnsi"/>
-          <w:sz w:val="28"/>
-          <w:szCs w:val="28"/>
-        </w:rPr>
-      </w:pPr>
-      <w:r>
-        <w:rPr>
-          <w:rFonts w:asciiTheme="minorHAnsi" w:hAnsiTheme="minorHAnsi" w:cstheme="minorHAnsi"/>
-          <w:sz w:val="28"/>
-          <w:szCs w:val="28"/>
-        </w:rPr>
-        <w:t>Can be u</w:t>
-      </w:r>
-      <w:r>
-        <w:rPr>
-          <w:rFonts w:asciiTheme="minorHAnsi" w:hAnsiTheme="minorHAnsi" w:cstheme="minorHAnsi"/>
-          <w:sz w:val="28"/>
-          <w:szCs w:val="28"/>
-        </w:rPr>
-        <w:t>sed for fetching data</w:t>
-      </w:r>
-    </w:p>
-    <w:p>
-      <w:pPr>
-        <w:rPr>
-          <w:rFonts w:asciiTheme="minorHAnsi" w:hAnsiTheme="minorHAnsi" w:cstheme="minorHAnsi"/>
-          <w:sz w:val="28"/>
-          <w:szCs w:val="28"/>
-        </w:rPr>
-      </w:pPr>
-      <w:r>
-        <w:rPr>
-          <w:rFonts w:asciiTheme="minorHAnsi" w:hAnsiTheme="minorHAnsi" w:cstheme="minorHAnsi"/>
-          <w:sz w:val="28"/>
-          <w:szCs w:val="28"/>
-        </w:rPr>
-        <w:t>Will need the cleanup function as "return" in case it is used for some subscription or event hookup</w:t>
-      </w:r>
-      <w:r>
-        <w:rPr>
-          <w:rFonts w:asciiTheme="minorHAnsi" w:hAnsiTheme="minorHAnsi" w:cstheme="minorHAnsi"/>
-          <w:sz w:val="28"/>
-          <w:szCs w:val="28"/>
-        </w:rPr>
-        <w:t xml:space="preserve">. E.g. if you subscribe to </w:t>
-      </w:r>
-      <w:proofErr w:type="spellStart"/>
-      <w:r>
-        <w:rPr>
-          <w:rFonts w:asciiTheme="minorHAnsi" w:hAnsiTheme="minorHAnsi" w:cstheme="minorHAnsi"/>
-          <w:sz w:val="28"/>
-          <w:szCs w:val="28"/>
-        </w:rPr>
-        <w:t>window.setTimeout</w:t>
-      </w:r>
-      <w:proofErr w:type="spellEnd"/>
-      <w:r>
-        <w:rPr>
-          <w:rFonts w:asciiTheme="minorHAnsi" w:hAnsiTheme="minorHAnsi" w:cstheme="minorHAnsi"/>
-          <w:sz w:val="28"/>
-          <w:szCs w:val="28"/>
-        </w:rPr>
-        <w:t xml:space="preserve">, then you will need to do </w:t>
-      </w:r>
-      <w:proofErr w:type="spellStart"/>
-      <w:r>
-        <w:rPr>
-          <w:rFonts w:asciiTheme="minorHAnsi" w:hAnsiTheme="minorHAnsi" w:cstheme="minorHAnsi"/>
-          <w:sz w:val="28"/>
-          <w:szCs w:val="28"/>
-        </w:rPr>
-        <w:t>window.clearTimeout</w:t>
-      </w:r>
-      <w:proofErr w:type="spellEnd"/>
-    </w:p>
-    <w:p>
-      <w:pPr>
-        <w:rPr>
-          <w:rFonts w:asciiTheme="minorHAnsi" w:hAnsiTheme="minorHAnsi" w:cstheme="minorHAnsi"/>
-          <w:sz w:val="28"/>
-          <w:szCs w:val="28"/>
-        </w:rPr>
-      </w:pPr>
-      <w:r>
-        <w:rPr>
-          <w:rFonts w:asciiTheme="minorHAnsi" w:hAnsiTheme="minorHAnsi" w:cstheme="minorHAnsi"/>
-          <w:sz w:val="28"/>
-          <w:szCs w:val="28"/>
-        </w:rPr>
-        <w:t xml:space="preserve">The second parameter that has the dependency is very important. If that parameter is not supplied, it will be called only once. </w:t>
-      </w:r>
-    </w:p>
-    <w:p>
-      <w:pPr>
-        <w:rPr>
-          <w:rFonts w:asciiTheme="minorHAnsi" w:hAnsiTheme="minorHAnsi" w:cstheme="minorHAnsi"/>
-          <w:sz w:val="28"/>
-          <w:szCs w:val="28"/>
-        </w:rPr>
-      </w:pPr>
-      <w:r>
-        <w:rPr>
-          <w:rFonts w:asciiTheme="minorHAnsi" w:hAnsiTheme="minorHAnsi" w:cstheme="minorHAnsi"/>
-          <w:sz w:val="28"/>
-          <w:szCs w:val="28"/>
-        </w:rPr>
-        <w:t>This is client side only (so, will not work if the page is processed on server)</w:t>
-      </w:r>
-    </w:p>
-    <w:p>
-      <w:pPr>
-        <w:pStyle w:val="Heading1"/>
-        <w:rPr>
-          <w:rFonts w:asciiTheme="minorHAnsi" w:hAnsiTheme="minorHAnsi" w:cstheme="minorHAnsi"/>
-          <w:sz w:val="28"/>
-          <w:szCs w:val="28"/>
-        </w:rPr>
-      </w:pPr>
-      <w:proofErr w:type="spellStart"/>
-      <w:r>
-        <w:rPr>
-          <w:rFonts w:asciiTheme="minorHAnsi" w:hAnsiTheme="minorHAnsi" w:cstheme="minorHAnsi"/>
-          <w:sz w:val="28"/>
-          <w:szCs w:val="28"/>
-        </w:rPr>
-        <w:t>useRef</w:t>
-      </w:r>
-      <w:proofErr w:type="spellEnd"/>
-    </w:p>
-    <w:p>
-      <w:pPr>
-        <w:rPr>
-          <w:rFonts w:asciiTheme="minorHAnsi" w:hAnsiTheme="minorHAnsi" w:cstheme="minorHAnsi"/>
-          <w:sz w:val="28"/>
-          <w:szCs w:val="28"/>
-        </w:rPr>
-      </w:pPr>
-      <w:r>
-        <w:rPr>
-          <w:rFonts w:asciiTheme="minorHAnsi" w:hAnsiTheme="minorHAnsi" w:cstheme="minorHAnsi"/>
-          <w:sz w:val="28"/>
-          <w:szCs w:val="28"/>
-        </w:rPr>
-        <w:t>Assign the reference from any DOM element</w:t>
-      </w:r>
-      <w:r>
-        <w:rPr>
-          <w:rFonts w:asciiTheme="minorHAnsi" w:hAnsiTheme="minorHAnsi" w:cstheme="minorHAnsi"/>
-          <w:sz w:val="28"/>
-          <w:szCs w:val="28"/>
-        </w:rPr>
-        <w:t xml:space="preserve"> </w:t>
-      </w:r>
-    </w:p>
-    <w:p>
-      <w:pPr>
-        <w:rPr>
-          <w:rFonts w:asciiTheme="minorHAnsi" w:hAnsiTheme="minorHAnsi" w:cstheme="minorHAnsi"/>
-          <w:sz w:val="28"/>
-          <w:szCs w:val="28"/>
-        </w:rPr>
-      </w:pPr>
-      <w:r>
-        <w:rPr>
-          <w:rFonts w:asciiTheme="minorHAnsi" w:hAnsiTheme="minorHAnsi" w:cstheme="minorHAnsi"/>
-          <w:sz w:val="28"/>
-          <w:szCs w:val="28"/>
-        </w:rPr>
-        <w:t>It allows direct access to an element in DOM</w:t>
-      </w:r>
-    </w:p>
-    <w:p>
-      <w:pPr>
-        <w:pStyle w:val="Heading1"/>
-        <w:rPr>
-          <w:rFonts w:asciiTheme="minorHAnsi" w:hAnsiTheme="minorHAnsi" w:cstheme="minorHAnsi"/>
-          <w:sz w:val="28"/>
-          <w:szCs w:val="28"/>
-        </w:rPr>
-      </w:pPr>
-      <w:proofErr w:type="spellStart"/>
       <w:r>
         <w:rPr>
           <w:rFonts w:asciiTheme="minorHAnsi" w:hAnsiTheme="minorHAnsi" w:cstheme="minorHAnsi"/>
@@ -748,7 +619,6 @@
         <w:lastRenderedPageBreak/>
         <w:t>useContext</w:t>
       </w:r>
-      <w:proofErr w:type="spellEnd"/>
     </w:p>
     <w:p>
       <w:pPr>
@@ -866,25 +736,7 @@
           <w:sz w:val="28"/>
           <w:szCs w:val="28"/>
         </w:rPr>
-        <w:t xml:space="preserve">If we change data using "Form" submit, then may need to do </w:t>
-      </w:r>
-      <w:proofErr w:type="spellStart"/>
-      <w:r>
-        <w:rPr>
-          <w:rFonts w:asciiTheme="minorHAnsi" w:hAnsiTheme="minorHAnsi" w:cstheme="minorHAnsi"/>
-          <w:sz w:val="28"/>
-          <w:szCs w:val="28"/>
-        </w:rPr>
-        <w:t>preventdefault</w:t>
-      </w:r>
-      <w:proofErr w:type="spellEnd"/>
-      <w:r>
-        <w:rPr>
-          <w:rFonts w:asciiTheme="minorHAnsi" w:hAnsiTheme="minorHAnsi" w:cstheme="minorHAnsi"/>
-          <w:sz w:val="28"/>
-          <w:szCs w:val="28"/>
-        </w:rPr>
-        <w:t>()</w:t>
+        <w:t>If we change data using "Form" submit, then may need to do preventdefault()</w:t>
       </w:r>
     </w:p>
     <w:p>
@@ -896,7 +748,6 @@
           <w:szCs w:val="28"/>
         </w:rPr>
       </w:pPr>
-      <w:proofErr w:type="spellStart"/>
       <w:r>
         <w:rPr>
           <w:rFonts w:asciiTheme="minorHAnsi" w:hAnsiTheme="minorHAnsi" w:cstheme="minorHAnsi"/>
@@ -905,7 +756,6 @@
         </w:rPr>
         <w:t>useReducer</w:t>
       </w:r>
-      <w:proofErr w:type="spellEnd"/>
     </w:p>
     <w:p>
       <w:pPr>
@@ -955,52 +805,24 @@
           <w:sz w:val="28"/>
           <w:szCs w:val="28"/>
         </w:rPr>
-        <w:t xml:space="preserve">Since the reducer is maintaining the state, we don’t need to use </w:t>
-      </w:r>
-      <w:proofErr w:type="spellStart"/>
-      <w:r>
-        <w:rPr>
-          <w:rFonts w:asciiTheme="minorHAnsi" w:hAnsiTheme="minorHAnsi" w:cstheme="minorHAnsi"/>
-          <w:sz w:val="28"/>
-          <w:szCs w:val="28"/>
-        </w:rPr>
-        <w:t>useState</w:t>
-      </w:r>
-      <w:proofErr w:type="spellEnd"/>
-    </w:p>
-    <w:p>
-      <w:pPr>
-        <w:rPr>
-          <w:rFonts w:asciiTheme="minorHAnsi" w:hAnsiTheme="minorHAnsi" w:cstheme="minorHAnsi"/>
-          <w:sz w:val="28"/>
-          <w:szCs w:val="28"/>
-        </w:rPr>
-      </w:pPr>
-      <w:r>
-        <w:rPr>
-          <w:rFonts w:asciiTheme="minorHAnsi" w:hAnsiTheme="minorHAnsi" w:cstheme="minorHAnsi"/>
-          <w:sz w:val="28"/>
-          <w:szCs w:val="28"/>
-        </w:rPr>
-        <w:t>Since after every “dispatch” of the action, the component is rendered again, we don’t need the “</w:t>
-      </w:r>
-      <w:proofErr w:type="spellStart"/>
-      <w:r>
-        <w:rPr>
-          <w:rFonts w:asciiTheme="minorHAnsi" w:hAnsiTheme="minorHAnsi" w:cstheme="minorHAnsi"/>
-          <w:sz w:val="28"/>
-          <w:szCs w:val="28"/>
-        </w:rPr>
-        <w:t>useEffect</w:t>
-      </w:r>
-      <w:proofErr w:type="spellEnd"/>
-      <w:r>
-        <w:rPr>
-          <w:rFonts w:asciiTheme="minorHAnsi" w:hAnsiTheme="minorHAnsi" w:cstheme="minorHAnsi"/>
-          <w:sz w:val="28"/>
-          <w:szCs w:val="28"/>
-        </w:rPr>
-        <w:t>”</w:t>
+        <w:t>Since the reducer is maintaining the state, we don’t need to use useState</w:t>
+      </w:r>
+    </w:p>
+    <w:p>
+      <w:pPr>
+        <w:rPr>
+          <w:rFonts w:asciiTheme="minorHAnsi" w:hAnsiTheme="minorHAnsi" w:cstheme="minorHAnsi"/>
+          <w:sz w:val="28"/>
+          <w:szCs w:val="28"/>
+        </w:rPr>
+      </w:pPr>
+      <w:r>
+        <w:rPr>
+          <w:rFonts w:asciiTheme="minorHAnsi" w:hAnsiTheme="minorHAnsi" w:cstheme="minorHAnsi"/>
+          <w:sz w:val="28"/>
+          <w:szCs w:val="28"/>
+        </w:rPr>
+        <w:t>Since after every “dispatch” of the action, the component is rendered again, we don’t need the “useEffect”</w:t>
       </w:r>
     </w:p>
     <w:p>
@@ -1097,25 +919,7 @@
           <w:szCs w:val="28"/>
         </w:rPr>
         <w:tab/>
-        <w:t xml:space="preserve">children: </w:t>
-      </w:r>
-      <w:proofErr w:type="spellStart"/>
-      <w:r>
-        <w:rPr>
-          <w:rFonts w:asciiTheme="minorHAnsi" w:hAnsiTheme="minorHAnsi" w:cstheme="minorHAnsi"/>
-          <w:sz w:val="28"/>
-          <w:szCs w:val="28"/>
-        </w:rPr>
-        <w:t>React.ReactNode</w:t>
-      </w:r>
-      <w:proofErr w:type="spellEnd"/>
-      <w:r>
-        <w:rPr>
-          <w:rFonts w:asciiTheme="minorHAnsi" w:hAnsiTheme="minorHAnsi" w:cstheme="minorHAnsi"/>
-          <w:sz w:val="28"/>
-          <w:szCs w:val="28"/>
-        </w:rPr>
-        <w:t>;</w:t>
+        <w:t>children: React.ReactNode;</w:t>
       </w:r>
     </w:p>
     <w:p>
@@ -1161,23 +965,13 @@
           <w:szCs w:val="28"/>
         </w:rPr>
       </w:pPr>
-      <w:proofErr w:type="spellStart"/>
-      <w:r>
-        <w:rPr>
-          <w:rFonts w:asciiTheme="minorHAnsi" w:hAnsiTheme="minorHAnsi" w:cstheme="minorHAnsi"/>
-          <w:sz w:val="28"/>
-          <w:szCs w:val="28"/>
-        </w:rPr>
-        <w:t>npm</w:t>
-      </w:r>
-      <w:proofErr w:type="spellEnd"/>
-      <w:r>
-        <w:rPr>
-          <w:rFonts w:asciiTheme="minorHAnsi" w:hAnsiTheme="minorHAnsi" w:cstheme="minorHAnsi"/>
-          <w:sz w:val="28"/>
-          <w:szCs w:val="28"/>
-        </w:rPr>
-        <w:t xml:space="preserve"> add typescript @types/react @types/react-dom @types/node</w:t>
+      <w:r>
+        <w:rPr>
+          <w:rFonts w:asciiTheme="minorHAnsi" w:hAnsiTheme="minorHAnsi" w:cstheme="minorHAnsi"/>
+          <w:sz w:val="28"/>
+          <w:szCs w:val="28"/>
+        </w:rPr>
+        <w:t>npm add typescript @types/react @types/react-dom @types/node</w:t>
       </w:r>
     </w:p>
     <w:p>
@@ -1344,25 +1138,7 @@
           <w:sz w:val="28"/>
           <w:szCs w:val="28"/>
         </w:rPr>
-        <w:t xml:space="preserve"> (Explanation of </w:t>
-      </w:r>
-      <w:proofErr w:type="spellStart"/>
-      <w:r>
-        <w:rPr>
-          <w:rFonts w:asciiTheme="minorHAnsi" w:hAnsiTheme="minorHAnsi" w:cstheme="minorHAnsi"/>
-          <w:sz w:val="28"/>
-          <w:szCs w:val="28"/>
-        </w:rPr>
-        <w:t>useReducer</w:t>
-      </w:r>
-      <w:proofErr w:type="spellEnd"/>
-      <w:r>
-        <w:rPr>
-          <w:rFonts w:asciiTheme="minorHAnsi" w:hAnsiTheme="minorHAnsi" w:cstheme="minorHAnsi"/>
-          <w:sz w:val="28"/>
-          <w:szCs w:val="28"/>
-        </w:rPr>
-        <w:t xml:space="preserve"> Hook)</w:t>
+        <w:t xml:space="preserve"> (Explanation of useReducer Hook)</w:t>
       </w:r>
     </w:p>
     <w:p>
@@ -1423,6 +1199,34 @@
     </w:p>
     <w:p>
       <w:pPr>
+        <w:rPr>
+          <w:rFonts w:asciiTheme="minorHAnsi" w:hAnsiTheme="minorHAnsi" w:cstheme="minorHAnsi"/>
+          <w:sz w:val="28"/>
+          <w:szCs w:val="28"/>
+        </w:rPr>
+      </w:pPr>
+      <w:hyperlink r:id="rId13" w:history="1">
+        <w:r>
+          <w:rPr>
+            <w:rStyle w:val="Hyperlink"/>
+            <w:rFonts w:asciiTheme="minorHAnsi" w:hAnsiTheme="minorHAnsi" w:cstheme="minorHAnsi"/>
+            <w:sz w:val="28"/>
+            <w:szCs w:val="28"/>
+          </w:rPr>
+          <w:t>https://quicktype.io/</w:t>
+        </w:r>
+      </w:hyperlink>
+      <w:r>
+        <w:rPr>
+          <w:rFonts w:asciiTheme="minorHAnsi" w:hAnsiTheme="minorHAnsi" w:cstheme="minorHAnsi"/>
+          <w:sz w:val="28"/>
+          <w:szCs w:val="28"/>
+        </w:rPr>
+        <w:t xml:space="preserve"> (Convert JSON into type safe code)</w:t>
+      </w:r>
+    </w:p>
+    <w:p>
+      <w:pPr>
         <w:pStyle w:val="Heading2"/>
         <w:rPr>
           <w:rFonts w:asciiTheme="minorHAnsi" w:hAnsiTheme="minorHAnsi" w:cstheme="minorHAnsi"/>
@@ -1484,41 +1288,13 @@
           <w:szCs w:val="28"/>
         </w:rPr>
       </w:pPr>
-      <w:proofErr w:type="spellStart"/>
-      <w:r>
-        <w:rPr>
-          <w:rFonts w:asciiTheme="minorHAnsi" w:hAnsiTheme="minorHAnsi" w:cstheme="minorHAnsi"/>
-          <w:sz w:val="28"/>
-          <w:szCs w:val="28"/>
-        </w:rPr>
-        <w:t>Nx</w:t>
-      </w:r>
-      <w:proofErr w:type="spellEnd"/>
-      <w:r>
-        <w:rPr>
-          <w:rFonts w:asciiTheme="minorHAnsi" w:hAnsiTheme="minorHAnsi" w:cstheme="minorHAnsi"/>
-          <w:sz w:val="28"/>
-          <w:szCs w:val="28"/>
-        </w:rPr>
-        <w:t xml:space="preserve"> (</w:t>
-      </w:r>
-      <w:proofErr w:type="spellStart"/>
-      <w:r>
-        <w:rPr>
-          <w:rFonts w:asciiTheme="minorHAnsi" w:hAnsiTheme="minorHAnsi" w:cstheme="minorHAnsi"/>
-          <w:sz w:val="28"/>
-          <w:szCs w:val="28"/>
-        </w:rPr>
-        <w:t>nx.dev</w:t>
-      </w:r>
-      <w:proofErr w:type="spellEnd"/>
-      <w:r>
-        <w:rPr>
-          <w:rFonts w:asciiTheme="minorHAnsi" w:hAnsiTheme="minorHAnsi" w:cstheme="minorHAnsi"/>
-          <w:sz w:val="28"/>
-          <w:szCs w:val="28"/>
-        </w:rPr>
-        <w:t>)</w:t>
+      <w:r>
+        <w:rPr>
+          <w:rFonts w:asciiTheme="minorHAnsi" w:hAnsiTheme="minorHAnsi" w:cstheme="minorHAnsi"/>
+          <w:sz w:val="28"/>
+          <w:szCs w:val="28"/>
+        </w:rPr>
+        <w:t>Nx (nx.dev)</w:t>
       </w:r>
     </w:p>
     <w:p>
@@ -1606,25 +1382,7 @@
           <w:sz w:val="28"/>
           <w:szCs w:val="28"/>
         </w:rPr>
-        <w:t xml:space="preserve">      </w:t>
-      </w:r>
-      <w:proofErr w:type="spellStart"/>
-      <w:r>
-        <w:rPr>
-          <w:rFonts w:asciiTheme="minorHAnsi" w:hAnsiTheme="minorHAnsi" w:cstheme="minorHAnsi"/>
-          <w:sz w:val="28"/>
-          <w:szCs w:val="28"/>
-        </w:rPr>
-        <w:t>gh</w:t>
-      </w:r>
-      <w:proofErr w:type="spellEnd"/>
-      <w:r>
-        <w:rPr>
-          <w:rFonts w:asciiTheme="minorHAnsi" w:hAnsiTheme="minorHAnsi" w:cstheme="minorHAnsi"/>
-          <w:sz w:val="28"/>
-          <w:szCs w:val="28"/>
-        </w:rPr>
-        <w:t xml:space="preserve"> auth login (To authorize to GitHub)</w:t>
+        <w:t xml:space="preserve">      gh auth login (To authorize to GitHub)</w:t>
       </w:r>
     </w:p>
     <w:p>
@@ -1658,25 +1416,7 @@
           <w:sz w:val="28"/>
           <w:szCs w:val="28"/>
         </w:rPr>
-        <w:t xml:space="preserve">       git </w:t>
-      </w:r>
-      <w:proofErr w:type="spellStart"/>
-      <w:r>
-        <w:rPr>
-          <w:rFonts w:asciiTheme="minorHAnsi" w:hAnsiTheme="minorHAnsi" w:cstheme="minorHAnsi"/>
-          <w:sz w:val="28"/>
-          <w:szCs w:val="28"/>
-        </w:rPr>
-        <w:t>init</w:t>
-      </w:r>
-      <w:proofErr w:type="spellEnd"/>
-      <w:r>
-        <w:rPr>
-          <w:rFonts w:asciiTheme="minorHAnsi" w:hAnsiTheme="minorHAnsi" w:cstheme="minorHAnsi"/>
-          <w:sz w:val="28"/>
-          <w:szCs w:val="28"/>
-        </w:rPr>
-        <w:t xml:space="preserve"> -b main</w:t>
+        <w:t xml:space="preserve">       git init -b main</w:t>
       </w:r>
     </w:p>
     <w:p>
@@ -1711,25 +1451,7 @@
           <w:szCs w:val="28"/>
         </w:rPr>
         <w:tab/>
-        <w:t xml:space="preserve">- </w:t>
-      </w:r>
-      <w:proofErr w:type="spellStart"/>
-      <w:r>
-        <w:rPr>
-          <w:rFonts w:asciiTheme="minorHAnsi" w:hAnsiTheme="minorHAnsi" w:cstheme="minorHAnsi"/>
-          <w:sz w:val="28"/>
-          <w:szCs w:val="28"/>
-        </w:rPr>
-        <w:t>gh</w:t>
-      </w:r>
-      <w:proofErr w:type="spellEnd"/>
-      <w:r>
-        <w:rPr>
-          <w:rFonts w:asciiTheme="minorHAnsi" w:hAnsiTheme="minorHAnsi" w:cstheme="minorHAnsi"/>
-          <w:sz w:val="28"/>
-          <w:szCs w:val="28"/>
-        </w:rPr>
-        <w:t xml:space="preserve"> auth login   (To authorize your local machine to GitHub)</w:t>
+        <w:t>- gh auth login   (To authorize your local machine to GitHub)</w:t>
       </w:r>
     </w:p>
     <w:p>
@@ -1884,41 +1606,13 @@
           <w:szCs w:val="28"/>
         </w:rPr>
       </w:pPr>
-      <w:proofErr w:type="spellStart"/>
-      <w:r>
-        <w:rPr>
-          <w:rFonts w:asciiTheme="minorHAnsi" w:hAnsiTheme="minorHAnsi" w:cstheme="minorHAnsi"/>
-          <w:sz w:val="28"/>
-          <w:szCs w:val="28"/>
-        </w:rPr>
-        <w:t>npm</w:t>
-      </w:r>
-      <w:proofErr w:type="spellEnd"/>
-      <w:r>
-        <w:rPr>
-          <w:rFonts w:asciiTheme="minorHAnsi" w:hAnsiTheme="minorHAnsi" w:cstheme="minorHAnsi"/>
-          <w:sz w:val="28"/>
-          <w:szCs w:val="28"/>
-        </w:rPr>
-        <w:t xml:space="preserve"> install -g </w:t>
-      </w:r>
-      <w:proofErr w:type="spellStart"/>
-      <w:r>
-        <w:rPr>
-          <w:rFonts w:asciiTheme="minorHAnsi" w:hAnsiTheme="minorHAnsi" w:cstheme="minorHAnsi"/>
-          <w:sz w:val="28"/>
-          <w:szCs w:val="28"/>
-        </w:rPr>
-        <w:t>npm</w:t>
-      </w:r>
-      <w:proofErr w:type="spellEnd"/>
-      <w:r>
-        <w:rPr>
-          <w:rFonts w:asciiTheme="minorHAnsi" w:hAnsiTheme="minorHAnsi" w:cstheme="minorHAnsi"/>
-          <w:sz w:val="28"/>
-          <w:szCs w:val="28"/>
-        </w:rPr>
-        <w:t>-check-updates</w:t>
+      <w:r>
+        <w:rPr>
+          <w:rFonts w:asciiTheme="minorHAnsi" w:hAnsiTheme="minorHAnsi" w:cstheme="minorHAnsi"/>
+          <w:sz w:val="28"/>
+          <w:szCs w:val="28"/>
+        </w:rPr>
+        <w:t>npm install -g npm-check-updates</w:t>
       </w:r>
     </w:p>
     <w:p>
@@ -1930,23 +1624,13 @@
           <w:szCs w:val="28"/>
         </w:rPr>
       </w:pPr>
-      <w:proofErr w:type="spellStart"/>
-      <w:r>
-        <w:rPr>
-          <w:rFonts w:asciiTheme="minorHAnsi" w:hAnsiTheme="minorHAnsi" w:cstheme="minorHAnsi"/>
-          <w:sz w:val="28"/>
-          <w:szCs w:val="28"/>
-        </w:rPr>
-        <w:t>ncu</w:t>
-      </w:r>
-      <w:proofErr w:type="spellEnd"/>
-      <w:r>
-        <w:rPr>
-          <w:rFonts w:asciiTheme="minorHAnsi" w:hAnsiTheme="minorHAnsi" w:cstheme="minorHAnsi"/>
-          <w:sz w:val="28"/>
-          <w:szCs w:val="28"/>
-        </w:rPr>
-        <w:t xml:space="preserve"> -u</w:t>
+      <w:r>
+        <w:rPr>
+          <w:rFonts w:asciiTheme="minorHAnsi" w:hAnsiTheme="minorHAnsi" w:cstheme="minorHAnsi"/>
+          <w:sz w:val="28"/>
+          <w:szCs w:val="28"/>
+        </w:rPr>
+        <w:t>ncu -u</w:t>
       </w:r>
       <w:r>
         <w:rPr>
@@ -1966,23 +1650,13 @@
           <w:szCs w:val="28"/>
         </w:rPr>
       </w:pPr>
-      <w:proofErr w:type="spellStart"/>
-      <w:r>
-        <w:rPr>
-          <w:rFonts w:asciiTheme="minorHAnsi" w:hAnsiTheme="minorHAnsi" w:cstheme="minorHAnsi"/>
-          <w:sz w:val="28"/>
-          <w:szCs w:val="28"/>
-        </w:rPr>
-        <w:t>npm</w:t>
-      </w:r>
-      <w:proofErr w:type="spellEnd"/>
-      <w:r>
-        <w:rPr>
-          <w:rFonts w:asciiTheme="minorHAnsi" w:hAnsiTheme="minorHAnsi" w:cstheme="minorHAnsi"/>
-          <w:sz w:val="28"/>
-          <w:szCs w:val="28"/>
-        </w:rPr>
-        <w:t xml:space="preserve"> install</w:t>
+      <w:r>
+        <w:rPr>
+          <w:rFonts w:asciiTheme="minorHAnsi" w:hAnsiTheme="minorHAnsi" w:cstheme="minorHAnsi"/>
+          <w:sz w:val="28"/>
+          <w:szCs w:val="28"/>
+        </w:rPr>
+        <w:t>npm install</w:t>
       </w:r>
     </w:p>
     <w:p>
@@ -2002,72 +1676,24 @@
           <w:sz w:val="28"/>
           <w:szCs w:val="28"/>
         </w:rPr>
-        <w:t xml:space="preserve">If </w:t>
-      </w:r>
-      <w:proofErr w:type="spellStart"/>
-      <w:r>
-        <w:rPr>
-          <w:rFonts w:asciiTheme="minorHAnsi" w:eastAsia="Times New Roman" w:hAnsiTheme="minorHAnsi" w:cstheme="minorHAnsi"/>
-          <w:color w:val="auto"/>
-          <w:sz w:val="28"/>
-          <w:szCs w:val="28"/>
-        </w:rPr>
-        <w:t>npm</w:t>
-      </w:r>
-      <w:proofErr w:type="spellEnd"/>
-      <w:r>
-        <w:rPr>
-          <w:rFonts w:asciiTheme="minorHAnsi" w:eastAsia="Times New Roman" w:hAnsiTheme="minorHAnsi" w:cstheme="minorHAnsi"/>
-          <w:color w:val="auto"/>
-          <w:sz w:val="28"/>
-          <w:szCs w:val="28"/>
-        </w:rPr>
-        <w:t xml:space="preserve"> install does not work for you on work computer</w:t>
-      </w:r>
-    </w:p>
-    <w:p>
-      <w:pPr>
-        <w:rPr>
-          <w:rFonts w:asciiTheme="minorHAnsi" w:hAnsiTheme="minorHAnsi" w:cstheme="minorHAnsi"/>
-          <w:sz w:val="28"/>
-          <w:szCs w:val="28"/>
-        </w:rPr>
-      </w:pPr>
-      <w:proofErr w:type="spellStart"/>
-      <w:r>
-        <w:rPr>
-          <w:rFonts w:asciiTheme="minorHAnsi" w:hAnsiTheme="minorHAnsi" w:cstheme="minorHAnsi"/>
-          <w:sz w:val="28"/>
-          <w:szCs w:val="28"/>
-        </w:rPr>
-        <w:t>npm</w:t>
-      </w:r>
-      <w:proofErr w:type="spellEnd"/>
-      <w:r>
-        <w:rPr>
-          <w:rFonts w:asciiTheme="minorHAnsi" w:hAnsiTheme="minorHAnsi" w:cstheme="minorHAnsi"/>
-          <w:sz w:val="28"/>
-          <w:szCs w:val="28"/>
-        </w:rPr>
-        <w:t xml:space="preserve"> config set strict-</w:t>
-      </w:r>
-      <w:proofErr w:type="spellStart"/>
-      <w:r>
-        <w:rPr>
-          <w:rFonts w:asciiTheme="minorHAnsi" w:hAnsiTheme="minorHAnsi" w:cstheme="minorHAnsi"/>
-          <w:sz w:val="28"/>
-          <w:szCs w:val="28"/>
-        </w:rPr>
-        <w:t>ssl</w:t>
-      </w:r>
-      <w:proofErr w:type="spellEnd"/>
-      <w:r>
-        <w:rPr>
-          <w:rFonts w:asciiTheme="minorHAnsi" w:hAnsiTheme="minorHAnsi" w:cstheme="minorHAnsi"/>
-          <w:sz w:val="28"/>
-          <w:szCs w:val="28"/>
-        </w:rPr>
-        <w:t xml:space="preserve"> false</w:t>
+        <w:t>If npm install does not work for you on work computer</w:t>
+      </w:r>
+    </w:p>
+    <w:p>
+      <w:pPr>
+        <w:rPr>
+          <w:rFonts w:asciiTheme="minorHAnsi" w:hAnsiTheme="minorHAnsi" w:cstheme="minorHAnsi"/>
+          <w:sz w:val="28"/>
+          <w:szCs w:val="28"/>
+        </w:rPr>
+      </w:pPr>
+      <w:r>
+        <w:rPr>
+          <w:rFonts w:asciiTheme="minorHAnsi" w:hAnsiTheme="minorHAnsi" w:cstheme="minorHAnsi"/>
+          <w:sz w:val="28"/>
+          <w:szCs w:val="28"/>
+        </w:rPr>
+        <w:t>npm config set strict-ssl false</w:t>
       </w:r>
     </w:p>
     <w:p>
@@ -2079,7 +1705,6 @@
           <w:szCs w:val="28"/>
         </w:rPr>
       </w:pPr>
-      <w:proofErr w:type="spellStart"/>
       <w:r>
         <w:rPr>
           <w:rFonts w:asciiTheme="minorHAnsi" w:hAnsiTheme="minorHAnsi" w:cstheme="minorHAnsi"/>
@@ -2087,16 +1712,51 @@
           <w:szCs w:val="28"/>
         </w:rPr>
         <w:lastRenderedPageBreak/>
-        <w:t>PluralSight</w:t>
-      </w:r>
-      <w:proofErr w:type="spellEnd"/>
-      <w:r>
-        <w:rPr>
-          <w:rFonts w:asciiTheme="minorHAnsi" w:hAnsiTheme="minorHAnsi" w:cstheme="minorHAnsi"/>
-          <w:sz w:val="28"/>
-          <w:szCs w:val="28"/>
-        </w:rPr>
-        <w:t xml:space="preserve"> courses</w:t>
+        <w:t>Explicitly defining the return types in TypeScript</w:t>
+      </w:r>
+    </w:p>
+    <w:p>
+      <w:pPr>
+        <w:rPr>
+          <w:rFonts w:asciiTheme="minorHAnsi" w:hAnsiTheme="minorHAnsi" w:cstheme="minorHAnsi"/>
+          <w:sz w:val="28"/>
+          <w:szCs w:val="28"/>
+        </w:rPr>
+      </w:pPr>
+      <w:r>
+        <w:rPr>
+          <w:rFonts w:asciiTheme="minorHAnsi" w:hAnsiTheme="minorHAnsi" w:cstheme="minorHAnsi"/>
+          <w:sz w:val="28"/>
+          <w:szCs w:val="28"/>
+        </w:rPr>
+        <w:t>We can define the return types as “const” to return only the typed values</w:t>
+      </w:r>
+      <w:r>
+        <w:rPr>
+          <w:rFonts w:asciiTheme="minorHAnsi" w:hAnsiTheme="minorHAnsi" w:cstheme="minorHAnsi"/>
+          <w:sz w:val="28"/>
+          <w:szCs w:val="28"/>
+        </w:rPr>
+        <w:br/>
+        <w:t>e.g. return [loading, setAuthInfo] as const</w:t>
+      </w:r>
+    </w:p>
+    <w:p>
+      <w:pPr>
+        <w:pStyle w:val="Heading2"/>
+        <w:rPr>
+          <w:rFonts w:asciiTheme="minorHAnsi" w:hAnsiTheme="minorHAnsi" w:cstheme="minorHAnsi"/>
+          <w:sz w:val="28"/>
+          <w:szCs w:val="28"/>
+        </w:rPr>
+      </w:pPr>
+      <w:r>
+        <w:rPr>
+          <w:rFonts w:asciiTheme="minorHAnsi" w:hAnsiTheme="minorHAnsi" w:cstheme="minorHAnsi"/>
+          <w:sz w:val="28"/>
+          <w:szCs w:val="28"/>
+        </w:rPr>
+        <w:t>PluralSight courses</w:t>
       </w:r>
     </w:p>
     <w:p>

</xml_diff>